<commit_message>
feat: updated plantillas a v2
</commit_message>
<xml_diff>
--- a/procesos/control_de_cambios/plantillas/Auditoria_del_Proceso.docx
+++ b/procesos/control_de_cambios/plantillas/Auditoria_del_Proceso.docx
@@ -12,7 +12,7 @@
           <w:b w:val="1"/>
         </w:rPr>
       </w:pPr>
-      <w:bookmarkStart w:colFirst="0" w:colLast="0" w:name="_26in1rg" w:id="0"/>
+      <w:bookmarkStart w:colFirst="0" w:colLast="0" w:name="_heading=h.gjdgxs" w:id="0"/>
       <w:bookmarkEnd w:id="0"/>
       <w:r>
         <w:rPr>
@@ -33,7 +33,7 @@
           <w:color w:val="000000"/>
         </w:rPr>
       </w:pPr>
-      <w:bookmarkStart w:colFirst="0" w:colLast="0" w:name="_va9lfws5mpdz" w:id="1"/>
+      <w:bookmarkStart w:colFirst="0" w:colLast="0" w:name="_heading=h.30j0zll" w:id="1"/>
       <w:bookmarkEnd w:id="1"/>
       <w:r>
         <w:rPr>
@@ -59,7 +59,7 @@
           <w:color w:val="000000"/>
         </w:rPr>
       </w:pPr>
-      <w:bookmarkStart w:colFirst="0" w:colLast="0" w:name="_b2mwah7qlf2d" w:id="2"/>
+      <w:bookmarkStart w:colFirst="0" w:colLast="0" w:name="_heading=h.1fob9te" w:id="2"/>
       <w:bookmarkEnd w:id="2"/>
       <w:r>
         <w:rPr>
@@ -457,6 +457,46 @@
             <w:pPr>
               <w:widowControl w:val="0"/>
               <w:spacing w:line="240" w:lineRule="auto"/>
+              <w:rPr>
+                <w:rFonts w:ascii="Times New Roman" w:cs="Times New Roman" w:eastAsia="Times New Roman" w:hAnsi="Times New Roman"/>
+                <w:sz w:val="24"/>
+                <w:szCs w:val="24"/>
+              </w:rPr>
+            </w:pPr>
+            <w:r>
+              <w:rPr>
+                <w:rFonts w:ascii="Times New Roman" w:cs="Times New Roman" w:eastAsia="Times New Roman" w:hAnsi="Times New Roman"/>
+                <w:sz w:val="24"/>
+                <w:szCs w:val="24"/>
+                <w:rtl w:val="0"/>
+              </w:rPr>
+              <w:t xml:space="preserve">Firma: </w:t>
+            </w:r>
+          </w:p>
+        </w:tc>
+      </w:tr>
+      <w:tr>
+        <w:trPr>
+          <w:cantSplit w:val="0"/>
+          <w:trHeight w:val="440" w:hRule="atLeast"/>
+          <w:tblHeader w:val="0"/>
+        </w:trPr>
+        <w:tc>
+          <w:tcPr>
+            <w:gridSpan w:val="36"/>
+            <w:shd w:fill="auto" w:val="clear"/>
+            <w:tcMar>
+              <w:top w:w="100.0" w:type="dxa"/>
+              <w:left w:w="100.0" w:type="dxa"/>
+              <w:bottom w:w="100.0" w:type="dxa"/>
+              <w:right w:w="100.0" w:type="dxa"/>
+            </w:tcMar>
+            <w:vAlign w:val="top"/>
+          </w:tcPr>
+          <w:p>
+            <w:pPr>
+              <w:widowControl w:val="0"/>
+              <w:spacing w:line="240" w:lineRule="auto"/>
               <w:jc w:val="center"/>
               <w:rPr>
                 <w:rFonts w:ascii="Times New Roman" w:cs="Times New Roman" w:eastAsia="Times New Roman" w:hAnsi="Times New Roman"/>
@@ -500,21 +540,14 @@
           <w:b w:val="1"/>
         </w:rPr>
       </w:pPr>
-      <w:bookmarkStart w:colFirst="0" w:colLast="0" w:name="_knn54jxe4oyr" w:id="3"/>
+      <w:bookmarkStart w:colFirst="0" w:colLast="0" w:name="_heading=h.3znysh7" w:id="3"/>
       <w:bookmarkEnd w:id="3"/>
       <w:r>
         <w:rPr>
           <w:b w:val="1"/>
           <w:rtl w:val="0"/>
         </w:rPr>
-        <w:t xml:space="preserve">J</w:t>
-      </w:r>
-      <w:r>
-        <w:rPr>
-          <w:b w:val="1"/>
-          <w:rtl w:val="0"/>
-        </w:rPr>
-        <w:t xml:space="preserve">ustificación de sus campos</w:t>
+        <w:t xml:space="preserve">Justificación de sus campos</w:t>
       </w:r>
     </w:p>
     <w:p>
@@ -523,7 +556,6 @@
           <w:ilvl w:val="0"/>
           <w:numId w:val="1"/>
         </w:numPr>
-        <w:spacing w:after="0" w:afterAutospacing="0" w:lineRule="auto"/>
         <w:ind w:left="720" w:hanging="360"/>
         <w:rPr>
           <w:rFonts w:ascii="Times New Roman" w:cs="Times New Roman" w:eastAsia="Times New Roman" w:hAnsi="Times New Roman"/>
@@ -557,7 +589,6 @@
           <w:ilvl w:val="0"/>
           <w:numId w:val="1"/>
         </w:numPr>
-        <w:spacing w:after="0" w:afterAutospacing="0" w:lineRule="auto"/>
         <w:ind w:left="720" w:hanging="360"/>
         <w:rPr>
           <w:rFonts w:ascii="Times New Roman" w:cs="Times New Roman" w:eastAsia="Times New Roman" w:hAnsi="Times New Roman"/>
@@ -584,6 +615,11 @@
           <w:rtl w:val="0"/>
         </w:rPr>
         <w:t xml:space="preserve">: fecha en la que se realizó la auditoría</w:t>
+      </w:r>
+      <w:r>
+        <w:rPr>
+          <w:rtl w:val="0"/>
+        </w:rPr>
       </w:r>
     </w:p>
     <w:p>
@@ -592,7 +628,6 @@
           <w:ilvl w:val="0"/>
           <w:numId w:val="1"/>
         </w:numPr>
-        <w:spacing w:after="0" w:afterAutospacing="0" w:lineRule="auto"/>
         <w:ind w:left="720" w:hanging="360"/>
         <w:rPr>
           <w:rFonts w:ascii="Times New Roman" w:cs="Times New Roman" w:eastAsia="Times New Roman" w:hAnsi="Times New Roman"/>
@@ -618,11 +653,6 @@
           <w:rtl w:val="0"/>
         </w:rPr>
         <w:t xml:space="preserve">: miembro(s) del equipo de QA encargado de evaluar la adherencia al proceso de RFC y su efectividad en los resultados</w:t>
-      </w:r>
-      <w:r>
-        <w:rPr>
-          <w:rtl w:val="0"/>
-        </w:rPr>
       </w:r>
     </w:p>
     <w:p>
@@ -631,7 +661,6 @@
           <w:ilvl w:val="0"/>
           <w:numId w:val="1"/>
         </w:numPr>
-        <w:spacing w:after="0" w:afterAutospacing="0" w:lineRule="auto"/>
         <w:ind w:left="720" w:hanging="360"/>
         <w:rPr>
           <w:rFonts w:ascii="Times New Roman" w:cs="Times New Roman" w:eastAsia="Times New Roman" w:hAnsi="Times New Roman"/>
@@ -665,7 +694,6 @@
           <w:ilvl w:val="0"/>
           <w:numId w:val="1"/>
         </w:numPr>
-        <w:spacing w:after="0" w:afterAutospacing="0" w:lineRule="auto"/>
         <w:ind w:left="720" w:hanging="360"/>
         <w:rPr>
           <w:rFonts w:ascii="Times New Roman" w:cs="Times New Roman" w:eastAsia="Times New Roman" w:hAnsi="Times New Roman"/>
@@ -699,7 +727,6 @@
           <w:ilvl w:val="0"/>
           <w:numId w:val="1"/>
         </w:numPr>
-        <w:spacing w:after="200" w:lineRule="auto"/>
         <w:ind w:left="720" w:hanging="360"/>
         <w:rPr>
           <w:rFonts w:ascii="Times New Roman" w:cs="Times New Roman" w:eastAsia="Times New Roman" w:hAnsi="Times New Roman"/>
@@ -725,6 +752,40 @@
           <w:rtl w:val="0"/>
         </w:rPr>
         <w:t xml:space="preserve">: necesario por si se precisa comentar algún aspecto adicional que no se pueda explicar en un apartado anterior.</w:t>
+      </w:r>
+    </w:p>
+    <w:p>
+      <w:pPr>
+        <w:numPr>
+          <w:ilvl w:val="0"/>
+          <w:numId w:val="1"/>
+        </w:numPr>
+        <w:ind w:left="720" w:hanging="360"/>
+        <w:rPr>
+          <w:rFonts w:ascii="Times New Roman" w:cs="Times New Roman" w:eastAsia="Times New Roman" w:hAnsi="Times New Roman"/>
+          <w:b w:val="1"/>
+          <w:sz w:val="24"/>
+          <w:szCs w:val="24"/>
+        </w:rPr>
+      </w:pPr>
+      <w:r>
+        <w:rPr>
+          <w:rFonts w:ascii="Times New Roman" w:cs="Times New Roman" w:eastAsia="Times New Roman" w:hAnsi="Times New Roman"/>
+          <w:b w:val="1"/>
+          <w:sz w:val="24"/>
+          <w:szCs w:val="24"/>
+          <w:rtl w:val="0"/>
+        </w:rPr>
+        <w:t xml:space="preserve">Firma</w:t>
+      </w:r>
+      <w:r>
+        <w:rPr>
+          <w:rFonts w:ascii="Times New Roman" w:cs="Times New Roman" w:eastAsia="Times New Roman" w:hAnsi="Times New Roman"/>
+          <w:sz w:val="24"/>
+          <w:szCs w:val="24"/>
+          <w:rtl w:val="0"/>
+        </w:rPr>
+        <w:t xml:space="preserve">: Firma de autorización sobre esa tarea.</w:t>
       </w:r>
       <w:r>
         <w:rPr>
@@ -993,6 +1054,155 @@
       <w:sz w:val="52"/>
       <w:szCs w:val="52"/>
     </w:rPr>
+  </w:style>
+  <w:style w:type="paragraph" w:styleId="Normal" w:default="1">
+    <w:name w:val="normal"/>
+  </w:style>
+  <w:style w:type="table" w:styleId="TableNormal" w:default="1">
+    <w:name w:val="Table Normal"/>
+  </w:style>
+  <w:style w:type="paragraph" w:styleId="Heading1">
+    <w:name w:val="heading 1"/>
+    <w:basedOn w:val="Normal"/>
+    <w:next w:val="Normal"/>
+    <w:pPr>
+      <w:keepNext w:val="1"/>
+      <w:keepLines w:val="1"/>
+      <w:pageBreakBefore w:val="0"/>
+      <w:spacing w:after="120" w:before="400" w:lineRule="auto"/>
+    </w:pPr>
+    <w:rPr>
+      <w:sz w:val="40"/>
+      <w:szCs w:val="40"/>
+    </w:rPr>
+  </w:style>
+  <w:style w:type="paragraph" w:styleId="Heading2">
+    <w:name w:val="heading 2"/>
+    <w:basedOn w:val="Normal"/>
+    <w:next w:val="Normal"/>
+    <w:pPr>
+      <w:keepNext w:val="1"/>
+      <w:keepLines w:val="1"/>
+      <w:pageBreakBefore w:val="0"/>
+      <w:spacing w:after="120" w:before="360" w:lineRule="auto"/>
+    </w:pPr>
+    <w:rPr>
+      <w:b w:val="0"/>
+      <w:sz w:val="32"/>
+      <w:szCs w:val="32"/>
+    </w:rPr>
+  </w:style>
+  <w:style w:type="paragraph" w:styleId="Heading3">
+    <w:name w:val="heading 3"/>
+    <w:basedOn w:val="Normal"/>
+    <w:next w:val="Normal"/>
+    <w:pPr>
+      <w:keepNext w:val="1"/>
+      <w:keepLines w:val="1"/>
+      <w:pageBreakBefore w:val="0"/>
+      <w:spacing w:after="80" w:before="320" w:lineRule="auto"/>
+    </w:pPr>
+    <w:rPr>
+      <w:b w:val="0"/>
+      <w:color w:val="434343"/>
+      <w:sz w:val="28"/>
+      <w:szCs w:val="28"/>
+    </w:rPr>
+  </w:style>
+  <w:style w:type="paragraph" w:styleId="Heading4">
+    <w:name w:val="heading 4"/>
+    <w:basedOn w:val="Normal"/>
+    <w:next w:val="Normal"/>
+    <w:pPr>
+      <w:keepNext w:val="1"/>
+      <w:keepLines w:val="1"/>
+      <w:pageBreakBefore w:val="0"/>
+      <w:spacing w:after="80" w:before="280" w:lineRule="auto"/>
+    </w:pPr>
+    <w:rPr>
+      <w:color w:val="666666"/>
+      <w:sz w:val="24"/>
+      <w:szCs w:val="24"/>
+    </w:rPr>
+  </w:style>
+  <w:style w:type="paragraph" w:styleId="Heading5">
+    <w:name w:val="heading 5"/>
+    <w:basedOn w:val="Normal"/>
+    <w:next w:val="Normal"/>
+    <w:pPr>
+      <w:keepNext w:val="1"/>
+      <w:keepLines w:val="1"/>
+      <w:pageBreakBefore w:val="0"/>
+      <w:spacing w:after="80" w:before="240" w:lineRule="auto"/>
+    </w:pPr>
+    <w:rPr>
+      <w:color w:val="666666"/>
+      <w:sz w:val="22"/>
+      <w:szCs w:val="22"/>
+    </w:rPr>
+  </w:style>
+  <w:style w:type="paragraph" w:styleId="Heading6">
+    <w:name w:val="heading 6"/>
+    <w:basedOn w:val="Normal"/>
+    <w:next w:val="Normal"/>
+    <w:pPr>
+      <w:keepNext w:val="1"/>
+      <w:keepLines w:val="1"/>
+      <w:pageBreakBefore w:val="0"/>
+      <w:spacing w:after="80" w:before="240" w:lineRule="auto"/>
+    </w:pPr>
+    <w:rPr>
+      <w:i w:val="1"/>
+      <w:color w:val="666666"/>
+      <w:sz w:val="22"/>
+      <w:szCs w:val="22"/>
+    </w:rPr>
+  </w:style>
+  <w:style w:type="paragraph" w:styleId="Title">
+    <w:name w:val="Title"/>
+    <w:basedOn w:val="Normal"/>
+    <w:next w:val="Normal"/>
+    <w:pPr>
+      <w:keepNext w:val="1"/>
+      <w:keepLines w:val="1"/>
+      <w:pageBreakBefore w:val="0"/>
+      <w:spacing w:after="60" w:before="0" w:lineRule="auto"/>
+    </w:pPr>
+    <w:rPr>
+      <w:sz w:val="52"/>
+      <w:szCs w:val="52"/>
+    </w:rPr>
+  </w:style>
+  <w:style w:type="paragraph" w:styleId="Subtitle">
+    <w:name w:val="Subtitle"/>
+    <w:basedOn w:val="Normal"/>
+    <w:next w:val="Normal"/>
+    <w:pPr>
+      <w:keepNext w:val="1"/>
+      <w:keepLines w:val="1"/>
+      <w:pageBreakBefore w:val="0"/>
+      <w:spacing w:after="320" w:before="0" w:lineRule="auto"/>
+    </w:pPr>
+    <w:rPr>
+      <w:rFonts w:ascii="Arial" w:cs="Arial" w:eastAsia="Arial" w:hAnsi="Arial"/>
+      <w:i w:val="0"/>
+      <w:color w:val="666666"/>
+      <w:sz w:val="30"/>
+      <w:szCs w:val="30"/>
+    </w:rPr>
+  </w:style>
+  <w:style w:type="table" w:styleId="Table1">
+    <w:basedOn w:val="TableNormal"/>
+    <w:tblPr>
+      <w:tblStyleRowBandSize w:val="1"/>
+      <w:tblStyleColBandSize w:val="1"/>
+      <w:tblCellMar>
+        <w:top w:w="100.0" w:type="dxa"/>
+        <w:left w:w="100.0" w:type="dxa"/>
+        <w:bottom w:w="100.0" w:type="dxa"/>
+        <w:right w:w="100.0" w:type="dxa"/>
+      </w:tblCellMar>
+    </w:tblPr>
   </w:style>
   <w:style w:type="paragraph" w:styleId="Subtitle">
     <w:name w:val="Subtitle"/>
@@ -1346,4 +1556,19 @@
   </a:objectDefaults>
   <a:extraClrSchemeLst/>
 </a:theme>
+</file>
+
+<file path=customXML/item1.xml><?xml version="1.0" encoding="utf-8"?>
+<go:gDocsCustomXmlDataStorage xmlns:go="http://customooxmlschemas.google.com/" xmlns:r="http://schemas.openxmlformats.org/officeDocument/2006/relationships" uri="GoogleDocsCustomDataVersion2">
+  <go:docsCustomData xmlns:go="http://customooxmlschemas.google.com/" roundtripDataSignature="AMtx7mgLlkiMsc7LxM3+qWZyZdRwPf6g/g==">CgMxLjAyCGguZ2pkZ3hzMgloLjMwajB6bGwyCWguMWZvYjl0ZTIJaC4zem55c2g3OAByITFPZ19idTFkRWpabm81V3poLUQyRmVqX0I5UEpZZUxHRg==</go:docsCustomData>
+</go:gDocsCustomXmlDataStorage>
+</file>
+
+<file path=customXML/itemProps1.xml><?xml version="1.0" encoding="utf-8"?>
+<ds:datastoreItem xmlns:ds="http://schemas.openxmlformats.org/officeDocument/2006/customXml" ds:itemID="{11111111-1234-1234-1234-123412341234}">
+  <ds:schemaRefs>
+    <ds:schemaRef ds:uri="http://schemas.openxmlformats.org/officeDocument/2006/relationships"/>
+    <ds:schemaRef ds:uri="http://customooxmlschemas.google.com/"/>
+  </ds:schemaRefs>
+</ds:datastoreItem>
 </file>
</xml_diff>